<commit_message>
create An Activate virtual environment
</commit_message>
<xml_diff>
--- a/create  virtual environment  commands.docx
+++ b/create  virtual environment  commands.docx
@@ -35,6 +35,225 @@
           <w:u w:val="single"/>
         </w:rPr>
       </w:pPr>
+    </w:p>
+    <w:p>
+      <w:pPr>
+        <w:pStyle w:val="ListParagraph"/>
+        <w:numPr>
+          <w:ilvl w:val="0"/>
+          <w:numId w:val="1"/>
+        </w:numPr>
+        <w:rPr>
+          <w:rFonts w:ascii="Arial" w:hAnsi="Arial" w:cs="Arial"/>
+          <w:sz w:val="24"/>
+          <w:szCs w:val="24"/>
+        </w:rPr>
+      </w:pPr>
+      <w:r>
+        <w:rPr>
+          <w:rFonts w:ascii="Arial" w:hAnsi="Arial" w:cs="Arial"/>
+          <w:sz w:val="24"/>
+          <w:szCs w:val="24"/>
+        </w:rPr>
+        <w:t>p</w:t>
+      </w:r>
+      <w:r>
+        <w:rPr>
+          <w:rFonts w:ascii="Arial" w:hAnsi="Arial" w:cs="Arial"/>
+          <w:sz w:val="24"/>
+          <w:szCs w:val="24"/>
+        </w:rPr>
+        <w:t xml:space="preserve">ython –m </w:t>
+      </w:r>
+      <w:proofErr w:type="spellStart"/>
+      <w:r>
+        <w:rPr>
+          <w:rFonts w:ascii="Arial" w:hAnsi="Arial" w:cs="Arial"/>
+          <w:sz w:val="24"/>
+          <w:szCs w:val="24"/>
+        </w:rPr>
+        <w:t>venv</w:t>
+      </w:r>
+      <w:proofErr w:type="spellEnd"/>
+      <w:r>
+        <w:rPr>
+          <w:rFonts w:ascii="Arial" w:hAnsi="Arial" w:cs="Arial"/>
+          <w:sz w:val="24"/>
+          <w:szCs w:val="24"/>
+        </w:rPr>
+        <w:t xml:space="preserve"> </w:t>
+      </w:r>
+      <w:proofErr w:type="spellStart"/>
+      <w:r>
+        <w:rPr>
+          <w:rFonts w:ascii="Arial" w:hAnsi="Arial" w:cs="Arial"/>
+          <w:sz w:val="24"/>
+          <w:szCs w:val="24"/>
+        </w:rPr>
+        <w:t>venv</w:t>
+      </w:r>
+      <w:proofErr w:type="spellEnd"/>
+      <w:r>
+        <w:rPr>
+          <w:rFonts w:ascii="Arial" w:hAnsi="Arial" w:cs="Arial"/>
+          <w:sz w:val="24"/>
+          <w:szCs w:val="24"/>
+        </w:rPr>
+        <w:t xml:space="preserve"> (2</w:t>
+      </w:r>
+      <w:r>
+        <w:rPr>
+          <w:rFonts w:ascii="Arial" w:hAnsi="Arial" w:cs="Arial"/>
+          <w:sz w:val="24"/>
+          <w:szCs w:val="24"/>
+          <w:vertAlign w:val="superscript"/>
+        </w:rPr>
+        <w:t>nd</w:t>
+      </w:r>
+      <w:r>
+        <w:rPr>
+          <w:rFonts w:ascii="Arial" w:hAnsi="Arial" w:cs="Arial"/>
+          <w:sz w:val="24"/>
+          <w:szCs w:val="24"/>
+        </w:rPr>
+        <w:t xml:space="preserve"> </w:t>
+      </w:r>
+      <w:proofErr w:type="spellStart"/>
+      <w:r>
+        <w:rPr>
+          <w:rFonts w:ascii="Arial" w:hAnsi="Arial" w:cs="Arial"/>
+          <w:sz w:val="24"/>
+          <w:szCs w:val="24"/>
+        </w:rPr>
+        <w:t>venv</w:t>
+      </w:r>
+      <w:proofErr w:type="spellEnd"/>
+      <w:r>
+        <w:rPr>
+          <w:rFonts w:ascii="Arial" w:hAnsi="Arial" w:cs="Arial"/>
+          <w:sz w:val="24"/>
+          <w:szCs w:val="24"/>
+        </w:rPr>
+        <w:t xml:space="preserve"> is the name of our</w:t>
+      </w:r>
+      <w:r>
+        <w:rPr>
+          <w:rFonts w:ascii="Arial" w:hAnsi="Arial" w:cs="Arial"/>
+          <w:sz w:val="24"/>
+          <w:szCs w:val="24"/>
+        </w:rPr>
+        <w:t xml:space="preserve"> </w:t>
+      </w:r>
+      <w:r>
+        <w:rPr>
+          <w:rFonts w:ascii="Arial" w:hAnsi="Arial" w:cs="Arial"/>
+          <w:sz w:val="24"/>
+          <w:szCs w:val="24"/>
+        </w:rPr>
+        <w:t>virtual</w:t>
+      </w:r>
+      <w:r>
+        <w:rPr>
+          <w:rFonts w:ascii="Arial" w:hAnsi="Arial" w:cs="Arial"/>
+          <w:sz w:val="24"/>
+          <w:szCs w:val="24"/>
+        </w:rPr>
+        <w:t xml:space="preserve"> environment)</w:t>
+      </w:r>
+    </w:p>
+    <w:p>
+      <w:pPr>
+        <w:pStyle w:val="ListParagraph"/>
+        <w:numPr>
+          <w:ilvl w:val="0"/>
+          <w:numId w:val="1"/>
+        </w:numPr>
+        <w:rPr>
+          <w:rFonts w:ascii="Arial" w:hAnsi="Arial" w:cs="Arial"/>
+          <w:sz w:val="24"/>
+          <w:szCs w:val="24"/>
+        </w:rPr>
+      </w:pPr>
+      <w:proofErr w:type="spellStart"/>
+      <w:r>
+        <w:rPr>
+          <w:rFonts w:ascii="Arial" w:hAnsi="Arial" w:cs="Arial"/>
+          <w:sz w:val="24"/>
+          <w:szCs w:val="24"/>
+        </w:rPr>
+        <w:t>venv</w:t>
+      </w:r>
+      <w:proofErr w:type="spellEnd"/>
+      <w:r>
+        <w:rPr>
+          <w:rFonts w:ascii="Arial" w:hAnsi="Arial" w:cs="Arial"/>
+          <w:sz w:val="24"/>
+          <w:szCs w:val="24"/>
+        </w:rPr>
+        <w:t xml:space="preserve">/Scripts/activate (Activate virtual </w:t>
+      </w:r>
+      <w:r>
+        <w:rPr>
+          <w:rFonts w:ascii="Arial" w:hAnsi="Arial" w:cs="Arial"/>
+          <w:sz w:val="24"/>
+          <w:szCs w:val="24"/>
+        </w:rPr>
+        <w:t>environment</w:t>
+      </w:r>
+      <w:r>
+        <w:rPr>
+          <w:rFonts w:ascii="Arial" w:hAnsi="Arial" w:cs="Arial"/>
+          <w:sz w:val="24"/>
+          <w:szCs w:val="24"/>
+        </w:rPr>
+        <w:t>)</w:t>
+      </w:r>
+    </w:p>
+    <w:p>
+      <w:pPr>
+        <w:pStyle w:val="ListParagraph"/>
+        <w:numPr>
+          <w:ilvl w:val="0"/>
+          <w:numId w:val="1"/>
+        </w:numPr>
+        <w:rPr>
+          <w:rFonts w:ascii="Arial" w:hAnsi="Arial" w:cs="Arial"/>
+          <w:sz w:val="24"/>
+          <w:szCs w:val="24"/>
+        </w:rPr>
+      </w:pPr>
+      <w:r>
+        <w:rPr>
+          <w:rFonts w:ascii="Arial" w:hAnsi="Arial" w:cs="Arial"/>
+          <w:sz w:val="24"/>
+          <w:szCs w:val="24"/>
+        </w:rPr>
+        <w:t>deactivate (</w:t>
+      </w:r>
+      <w:r>
+        <w:rPr>
+          <w:rFonts w:ascii="Arial" w:hAnsi="Arial" w:cs="Arial"/>
+          <w:sz w:val="24"/>
+          <w:szCs w:val="24"/>
+        </w:rPr>
+        <w:t xml:space="preserve">Deactivate </w:t>
+      </w:r>
+      <w:r>
+        <w:rPr>
+          <w:rFonts w:ascii="Arial" w:hAnsi="Arial" w:cs="Arial"/>
+          <w:sz w:val="24"/>
+          <w:szCs w:val="24"/>
+        </w:rPr>
+        <w:t>virtual environment</w:t>
+      </w:r>
+      <w:r>
+        <w:rPr>
+          <w:rFonts w:ascii="Arial" w:hAnsi="Arial" w:cs="Arial"/>
+          <w:sz w:val="24"/>
+          <w:szCs w:val="24"/>
+        </w:rPr>
+        <w:t>)</w:t>
+      </w:r>
     </w:p>
     <w:p>
       <w:pPr>

</xml_diff>

<commit_message>
create virtual environment And install some dependicies Mean djongo, django etc
</commit_message>
<xml_diff>
--- a/create  virtual environment  commands.docx
+++ b/create  virtual environment  commands.docx
@@ -268,6 +268,22 @@
           <w:szCs w:val="24"/>
         </w:rPr>
       </w:pPr>
+      <w:r>
+        <w:rPr>
+          <w:rFonts w:ascii="Arial" w:hAnsi="Arial" w:cs="Arial"/>
+          <w:sz w:val="24"/>
+          <w:szCs w:val="24"/>
+        </w:rPr>
+        <w:t>python –m</w:t>
+      </w:r>
+      <w:r>
+        <w:rPr>
+          <w:rFonts w:ascii="Arial" w:hAnsi="Arial" w:cs="Arial"/>
+          <w:sz w:val="24"/>
+          <w:szCs w:val="24"/>
+        </w:rPr>
+        <w:t xml:space="preserve"> pip install –-upgrade pip</w:t>
+      </w:r>
       <w:bookmarkStart w:id="0" w:name="_GoBack"/>
       <w:bookmarkEnd w:id="0"/>
     </w:p>

</xml_diff>